<commit_message>
Added latest file via upload
Solution of the assignment
</commit_message>
<xml_diff>
--- a/HeartRateAssignmentSol.docx
+++ b/HeartRateAssignmentSol.docx
@@ -795,33 +795,397 @@
           <w:sz w:val="22"/>
           <w:shd w:fill="auto" w:val="clear"/>
         </w:rPr>
-        <w:t xml:space="preserve">  const minBpm = maxBpm = medianBpm = bpm;</w:t>
-      </w:r>
-    </w:p>
-    <w:p>
-      <w:pPr>
-        <w:spacing w:before="0" w:after="200" w:line="276"/>
-        <w:ind w:right="0" w:left="0" w:firstLine="0"/>
-        <w:jc w:val="left"/>
-        <w:rPr>
-          <w:rFonts w:ascii="Calibri" w:hAnsi="Calibri" w:cs="Calibri" w:eastAsia="Calibri"/>
-          <w:color w:val="auto"/>
-          <w:spacing w:val="0"/>
-          <w:position w:val="0"/>
-          <w:sz w:val="22"/>
-          <w:shd w:fill="auto" w:val="clear"/>
-        </w:rPr>
-      </w:pPr>
-      <w:r>
-        <w:rPr>
-          <w:rFonts w:ascii="Calibri" w:hAnsi="Calibri" w:cs="Calibri" w:eastAsia="Calibri"/>
-          <w:color w:val="auto"/>
-          <w:spacing w:val="0"/>
-          <w:position w:val="0"/>
-          <w:sz w:val="22"/>
-          <w:shd w:fill="auto" w:val="clear"/>
-        </w:rPr>
-        <w:t xml:space="preserve">  const latestDataTimestamp = measurement.timestamps.endTime;</w:t>
+        <w:t xml:space="preserve"> const minBpm = Math.min(...bpmValues);</w:t>
+      </w:r>
+    </w:p>
+    <w:p>
+      <w:pPr>
+        <w:spacing w:before="0" w:after="200" w:line="276"/>
+        <w:ind w:right="0" w:left="0" w:firstLine="0"/>
+        <w:jc w:val="left"/>
+        <w:rPr>
+          <w:rFonts w:ascii="Calibri" w:hAnsi="Calibri" w:cs="Calibri" w:eastAsia="Calibri"/>
+          <w:color w:val="auto"/>
+          <w:spacing w:val="0"/>
+          <w:position w:val="0"/>
+          <w:sz w:val="22"/>
+          <w:shd w:fill="auto" w:val="clear"/>
+        </w:rPr>
+      </w:pPr>
+      <w:r>
+        <w:rPr>
+          <w:rFonts w:ascii="Calibri" w:hAnsi="Calibri" w:cs="Calibri" w:eastAsia="Calibri"/>
+          <w:color w:val="auto"/>
+          <w:spacing w:val="0"/>
+          <w:position w:val="0"/>
+          <w:sz w:val="22"/>
+          <w:shd w:fill="auto" w:val="clear"/>
+        </w:rPr>
+        <w:t xml:space="preserve">const maxBpm = Math.max(...bpmValues);</w:t>
+      </w:r>
+    </w:p>
+    <w:p>
+      <w:pPr>
+        <w:spacing w:before="0" w:after="200" w:line="276"/>
+        <w:ind w:right="0" w:left="0" w:firstLine="0"/>
+        <w:jc w:val="left"/>
+        <w:rPr>
+          <w:rFonts w:ascii="Calibri" w:hAnsi="Calibri" w:cs="Calibri" w:eastAsia="Calibri"/>
+          <w:color w:val="auto"/>
+          <w:spacing w:val="0"/>
+          <w:position w:val="0"/>
+          <w:sz w:val="22"/>
+          <w:shd w:fill="auto" w:val="clear"/>
+        </w:rPr>
+      </w:pPr>
+      <w:r>
+        <w:rPr>
+          <w:rFonts w:ascii="Calibri" w:hAnsi="Calibri" w:cs="Calibri" w:eastAsia="Calibri"/>
+          <w:color w:val="auto"/>
+          <w:spacing w:val="0"/>
+          <w:position w:val="0"/>
+          <w:sz w:val="22"/>
+          <w:shd w:fill="auto" w:val="clear"/>
+        </w:rPr>
+        <w:t xml:space="preserve">const medianBpm = calculateMedian(bpmValues);</w:t>
+      </w:r>
+    </w:p>
+    <w:p>
+      <w:pPr>
+        <w:spacing w:before="0" w:after="200" w:line="276"/>
+        <w:ind w:right="0" w:left="0" w:firstLine="0"/>
+        <w:jc w:val="left"/>
+        <w:rPr>
+          <w:rFonts w:ascii="Calibri" w:hAnsi="Calibri" w:cs="Calibri" w:eastAsia="Calibri"/>
+          <w:color w:val="auto"/>
+          <w:spacing w:val="0"/>
+          <w:position w:val="0"/>
+          <w:sz w:val="22"/>
+          <w:shd w:fill="auto" w:val="clear"/>
+        </w:rPr>
+      </w:pPr>
+      <w:r>
+        <w:rPr>
+          <w:rFonts w:ascii="Calibri" w:hAnsi="Calibri" w:cs="Calibri" w:eastAsia="Calibri"/>
+          <w:color w:val="auto"/>
+          <w:spacing w:val="0"/>
+          <w:position w:val="0"/>
+          <w:sz w:val="22"/>
+          <w:shd w:fill="auto" w:val="clear"/>
+        </w:rPr>
+        <w:t xml:space="preserve">// Function to calculate median</w:t>
+      </w:r>
+    </w:p>
+    <w:p>
+      <w:pPr>
+        <w:spacing w:before="0" w:after="200" w:line="276"/>
+        <w:ind w:right="0" w:left="0" w:firstLine="0"/>
+        <w:jc w:val="left"/>
+        <w:rPr>
+          <w:rFonts w:ascii="Calibri" w:hAnsi="Calibri" w:cs="Calibri" w:eastAsia="Calibri"/>
+          <w:color w:val="auto"/>
+          <w:spacing w:val="0"/>
+          <w:position w:val="0"/>
+          <w:sz w:val="22"/>
+          <w:shd w:fill="auto" w:val="clear"/>
+        </w:rPr>
+      </w:pPr>
+      <w:r>
+        <w:rPr>
+          <w:rFonts w:ascii="Calibri" w:hAnsi="Calibri" w:cs="Calibri" w:eastAsia="Calibri"/>
+          <w:color w:val="auto"/>
+          <w:spacing w:val="0"/>
+          <w:position w:val="0"/>
+          <w:sz w:val="22"/>
+          <w:shd w:fill="auto" w:val="clear"/>
+        </w:rPr>
+        <w:t xml:space="preserve">function calculateMedian(values: number[]): number {</w:t>
+      </w:r>
+    </w:p>
+    <w:p>
+      <w:pPr>
+        <w:spacing w:before="0" w:after="200" w:line="276"/>
+        <w:ind w:right="0" w:left="0" w:firstLine="0"/>
+        <w:jc w:val="left"/>
+        <w:rPr>
+          <w:rFonts w:ascii="Calibri" w:hAnsi="Calibri" w:cs="Calibri" w:eastAsia="Calibri"/>
+          <w:color w:val="auto"/>
+          <w:spacing w:val="0"/>
+          <w:position w:val="0"/>
+          <w:sz w:val="22"/>
+          <w:shd w:fill="auto" w:val="clear"/>
+        </w:rPr>
+      </w:pPr>
+      <w:r>
+        <w:rPr>
+          <w:rFonts w:ascii="Calibri" w:hAnsi="Calibri" w:cs="Calibri" w:eastAsia="Calibri"/>
+          <w:color w:val="auto"/>
+          <w:spacing w:val="0"/>
+          <w:position w:val="0"/>
+          <w:sz w:val="22"/>
+          <w:shd w:fill="auto" w:val="clear"/>
+        </w:rPr>
+        <w:t xml:space="preserve">  const sortedValues = values.sort((a, b) =&gt; a - b);</w:t>
+      </w:r>
+    </w:p>
+    <w:p>
+      <w:pPr>
+        <w:spacing w:before="0" w:after="200" w:line="276"/>
+        <w:ind w:right="0" w:left="0" w:firstLine="0"/>
+        <w:jc w:val="left"/>
+        <w:rPr>
+          <w:rFonts w:ascii="Calibri" w:hAnsi="Calibri" w:cs="Calibri" w:eastAsia="Calibri"/>
+          <w:color w:val="auto"/>
+          <w:spacing w:val="0"/>
+          <w:position w:val="0"/>
+          <w:sz w:val="22"/>
+          <w:shd w:fill="auto" w:val="clear"/>
+        </w:rPr>
+      </w:pPr>
+      <w:r>
+        <w:rPr>
+          <w:rFonts w:ascii="Calibri" w:hAnsi="Calibri" w:cs="Calibri" w:eastAsia="Calibri"/>
+          <w:color w:val="auto"/>
+          <w:spacing w:val="0"/>
+          <w:position w:val="0"/>
+          <w:sz w:val="22"/>
+          <w:shd w:fill="auto" w:val="clear"/>
+        </w:rPr>
+        <w:t xml:space="preserve">  const length = sortedValues.length;</w:t>
+      </w:r>
+    </w:p>
+    <w:p>
+      <w:pPr>
+        <w:spacing w:before="0" w:after="200" w:line="276"/>
+        <w:ind w:right="0" w:left="0" w:firstLine="0"/>
+        <w:jc w:val="left"/>
+        <w:rPr>
+          <w:rFonts w:ascii="Calibri" w:hAnsi="Calibri" w:cs="Calibri" w:eastAsia="Calibri"/>
+          <w:color w:val="auto"/>
+          <w:spacing w:val="0"/>
+          <w:position w:val="0"/>
+          <w:sz w:val="22"/>
+          <w:shd w:fill="auto" w:val="clear"/>
+        </w:rPr>
+      </w:pPr>
+      <w:r>
+        <w:rPr>
+          <w:rFonts w:ascii="Calibri" w:hAnsi="Calibri" w:cs="Calibri" w:eastAsia="Calibri"/>
+          <w:color w:val="auto"/>
+          <w:spacing w:val="0"/>
+          <w:position w:val="0"/>
+          <w:sz w:val="22"/>
+          <w:shd w:fill="auto" w:val="clear"/>
+        </w:rPr>
+        <w:t xml:space="preserve">    if (length % 2 === 0) {</w:t>
+      </w:r>
+    </w:p>
+    <w:p>
+      <w:pPr>
+        <w:spacing w:before="0" w:after="200" w:line="276"/>
+        <w:ind w:right="0" w:left="0" w:firstLine="0"/>
+        <w:jc w:val="left"/>
+        <w:rPr>
+          <w:rFonts w:ascii="Calibri" w:hAnsi="Calibri" w:cs="Calibri" w:eastAsia="Calibri"/>
+          <w:color w:val="auto"/>
+          <w:spacing w:val="0"/>
+          <w:position w:val="0"/>
+          <w:sz w:val="22"/>
+          <w:shd w:fill="auto" w:val="clear"/>
+        </w:rPr>
+      </w:pPr>
+      <w:r>
+        <w:rPr>
+          <w:rFonts w:ascii="Calibri" w:hAnsi="Calibri" w:cs="Calibri" w:eastAsia="Calibri"/>
+          <w:color w:val="auto"/>
+          <w:spacing w:val="0"/>
+          <w:position w:val="0"/>
+          <w:sz w:val="22"/>
+          <w:shd w:fill="auto" w:val="clear"/>
+        </w:rPr>
+        <w:t xml:space="preserve">    const middle = length / 2;</w:t>
+      </w:r>
+    </w:p>
+    <w:p>
+      <w:pPr>
+        <w:spacing w:before="0" w:after="200" w:line="276"/>
+        <w:ind w:right="0" w:left="0" w:firstLine="0"/>
+        <w:jc w:val="left"/>
+        <w:rPr>
+          <w:rFonts w:ascii="Calibri" w:hAnsi="Calibri" w:cs="Calibri" w:eastAsia="Calibri"/>
+          <w:color w:val="auto"/>
+          <w:spacing w:val="0"/>
+          <w:position w:val="0"/>
+          <w:sz w:val="22"/>
+          <w:shd w:fill="auto" w:val="clear"/>
+        </w:rPr>
+      </w:pPr>
+      <w:r>
+        <w:rPr>
+          <w:rFonts w:ascii="Calibri" w:hAnsi="Calibri" w:cs="Calibri" w:eastAsia="Calibri"/>
+          <w:color w:val="auto"/>
+          <w:spacing w:val="0"/>
+          <w:position w:val="0"/>
+          <w:sz w:val="22"/>
+          <w:shd w:fill="auto" w:val="clear"/>
+        </w:rPr>
+        <w:t xml:space="preserve">    return (sortedValues[middle - 1] + sortedValues[middle]) / 2;</w:t>
+      </w:r>
+    </w:p>
+    <w:p>
+      <w:pPr>
+        <w:spacing w:before="0" w:after="200" w:line="276"/>
+        <w:ind w:right="0" w:left="0" w:firstLine="0"/>
+        <w:jc w:val="left"/>
+        <w:rPr>
+          <w:rFonts w:ascii="Calibri" w:hAnsi="Calibri" w:cs="Calibri" w:eastAsia="Calibri"/>
+          <w:color w:val="auto"/>
+          <w:spacing w:val="0"/>
+          <w:position w:val="0"/>
+          <w:sz w:val="22"/>
+          <w:shd w:fill="auto" w:val="clear"/>
+        </w:rPr>
+      </w:pPr>
+      <w:r>
+        <w:rPr>
+          <w:rFonts w:ascii="Calibri" w:hAnsi="Calibri" w:cs="Calibri" w:eastAsia="Calibri"/>
+          <w:color w:val="auto"/>
+          <w:spacing w:val="0"/>
+          <w:position w:val="0"/>
+          <w:sz w:val="22"/>
+          <w:shd w:fill="auto" w:val="clear"/>
+        </w:rPr>
+        <w:t xml:space="preserve">  } else {</w:t>
+      </w:r>
+    </w:p>
+    <w:p>
+      <w:pPr>
+        <w:spacing w:before="0" w:after="200" w:line="276"/>
+        <w:ind w:right="0" w:left="0" w:firstLine="0"/>
+        <w:jc w:val="left"/>
+        <w:rPr>
+          <w:rFonts w:ascii="Calibri" w:hAnsi="Calibri" w:cs="Calibri" w:eastAsia="Calibri"/>
+          <w:color w:val="auto"/>
+          <w:spacing w:val="0"/>
+          <w:position w:val="0"/>
+          <w:sz w:val="22"/>
+          <w:shd w:fill="auto" w:val="clear"/>
+        </w:rPr>
+      </w:pPr>
+      <w:r>
+        <w:rPr>
+          <w:rFonts w:ascii="Calibri" w:hAnsi="Calibri" w:cs="Calibri" w:eastAsia="Calibri"/>
+          <w:color w:val="auto"/>
+          <w:spacing w:val="0"/>
+          <w:position w:val="0"/>
+          <w:sz w:val="22"/>
+          <w:shd w:fill="auto" w:val="clear"/>
+        </w:rPr>
+        <w:t xml:space="preserve">    const middle = Math.floor(length / 2);</w:t>
+      </w:r>
+    </w:p>
+    <w:p>
+      <w:pPr>
+        <w:spacing w:before="0" w:after="200" w:line="276"/>
+        <w:ind w:right="0" w:left="0" w:firstLine="0"/>
+        <w:jc w:val="left"/>
+        <w:rPr>
+          <w:rFonts w:ascii="Calibri" w:hAnsi="Calibri" w:cs="Calibri" w:eastAsia="Calibri"/>
+          <w:color w:val="auto"/>
+          <w:spacing w:val="0"/>
+          <w:position w:val="0"/>
+          <w:sz w:val="22"/>
+          <w:shd w:fill="auto" w:val="clear"/>
+        </w:rPr>
+      </w:pPr>
+      <w:r>
+        <w:rPr>
+          <w:rFonts w:ascii="Calibri" w:hAnsi="Calibri" w:cs="Calibri" w:eastAsia="Calibri"/>
+          <w:color w:val="auto"/>
+          <w:spacing w:val="0"/>
+          <w:position w:val="0"/>
+          <w:sz w:val="22"/>
+          <w:shd w:fill="auto" w:val="clear"/>
+        </w:rPr>
+        <w:t xml:space="preserve">    return sortedValues[middle];</w:t>
+      </w:r>
+    </w:p>
+    <w:p>
+      <w:pPr>
+        <w:spacing w:before="0" w:after="200" w:line="276"/>
+        <w:ind w:right="0" w:left="0" w:firstLine="0"/>
+        <w:jc w:val="left"/>
+        <w:rPr>
+          <w:rFonts w:ascii="Calibri" w:hAnsi="Calibri" w:cs="Calibri" w:eastAsia="Calibri"/>
+          <w:color w:val="auto"/>
+          <w:spacing w:val="0"/>
+          <w:position w:val="0"/>
+          <w:sz w:val="22"/>
+          <w:shd w:fill="auto" w:val="clear"/>
+        </w:rPr>
+      </w:pPr>
+      <w:r>
+        <w:rPr>
+          <w:rFonts w:ascii="Calibri" w:hAnsi="Calibri" w:cs="Calibri" w:eastAsia="Calibri"/>
+          <w:color w:val="auto"/>
+          <w:spacing w:val="0"/>
+          <w:position w:val="0"/>
+          <w:sz w:val="22"/>
+          <w:shd w:fill="auto" w:val="clear"/>
+        </w:rPr>
+        <w:t xml:space="preserve">  }</w:t>
+      </w:r>
+    </w:p>
+    <w:p>
+      <w:pPr>
+        <w:spacing w:before="0" w:after="200" w:line="276"/>
+        <w:ind w:right="0" w:left="0" w:firstLine="0"/>
+        <w:jc w:val="left"/>
+        <w:rPr>
+          <w:rFonts w:ascii="Calibri" w:hAnsi="Calibri" w:cs="Calibri" w:eastAsia="Calibri"/>
+          <w:color w:val="auto"/>
+          <w:spacing w:val="0"/>
+          <w:position w:val="0"/>
+          <w:sz w:val="22"/>
+          <w:shd w:fill="auto" w:val="clear"/>
+        </w:rPr>
+      </w:pPr>
+      <w:r>
+        <w:rPr>
+          <w:rFonts w:ascii="Calibri" w:hAnsi="Calibri" w:cs="Calibri" w:eastAsia="Calibri"/>
+          <w:color w:val="auto"/>
+          <w:spacing w:val="0"/>
+          <w:position w:val="0"/>
+          <w:sz w:val="22"/>
+          <w:shd w:fill="auto" w:val="clear"/>
+        </w:rPr>
+        <w:t xml:space="preserve">}</w:t>
+      </w:r>
+    </w:p>
+    <w:p>
+      <w:pPr>
+        <w:spacing w:before="0" w:after="200" w:line="276"/>
+        <w:ind w:right="0" w:left="0" w:firstLine="0"/>
+        <w:jc w:val="left"/>
+        <w:rPr>
+          <w:rFonts w:ascii="Calibri" w:hAnsi="Calibri" w:cs="Calibri" w:eastAsia="Calibri"/>
+          <w:color w:val="auto"/>
+          <w:spacing w:val="0"/>
+          <w:position w:val="0"/>
+          <w:sz w:val="22"/>
+          <w:shd w:fill="auto" w:val="clear"/>
+        </w:rPr>
+      </w:pPr>
+      <w:r>
+        <w:rPr>
+          <w:rFonts w:ascii="Calibri" w:hAnsi="Calibri" w:cs="Calibri" w:eastAsia="Calibri"/>
+          <w:color w:val="auto"/>
+          <w:spacing w:val="0"/>
+          <w:position w:val="0"/>
+          <w:sz w:val="22"/>
+          <w:shd w:fill="auto" w:val="clear"/>
+        </w:rPr>
+        <w:t xml:space="preserve">const latestDataTimestamp = measurement.timestamps.endTime;</w:t>
       </w:r>
     </w:p>
     <w:p>

</xml_diff>